<commit_message>
Aggiornato parere già espresso per CS, levata possibilità di esprimere nuovo parere perché non serve mai
</commit_message>
<xml_diff>
--- a/modelli/CS_conferenza servizi/CS70_FAV.docx
+++ b/modelli/CS_conferenza servizi/CS70_FAV.docx
@@ -500,7 +500,14 @@
                 <w:b/>
                 <w:bCs/>
               </w:rPr>
-              <w:t>arere favorevole</w:t>
+              <w:t xml:space="preserve">arere favorevole </w:t>
+            </w:r>
+            <w:r>
+              <w:rPr>
+                <w:b/>
+                <w:bCs/>
+              </w:rPr>
+              <w:t>già espresso</w:t>
             </w:r>
           </w:p>
           <w:p>
@@ -946,10 +953,105 @@
       </w:pPr>
       <w:r>
         <w:rPr>
-          <w:rStyle w:val="DamodificareEG"/>
-          <w:lang w:val="it-IT"/>
-        </w:rPr>
-        <w:t>[parere già espresso]</w:t>
+          <w:lang w:val="it-IT" w:eastAsia="zh-CN" w:bidi="hi-IN"/>
+        </w:rPr>
+        <w:t>valutata la documentazione inviata ed eventuali successive integrazioni (prot. </w:t>
+      </w:r>
+      <w:r>
+        <w:rPr>
+          <w:lang w:val="it-IT" w:eastAsia="zh-CN" w:bidi="hi-IN"/>
+        </w:rPr>
+        <w:fldChar w:fldCharType="begin"/>
+      </w:r>
+      <w:r>
+        <w:rPr>
+          <w:lang w:val="it-IT" w:eastAsia="zh-CN" w:bidi="hi-IN"/>
+        </w:rPr>
+        <w:instrText> MERGEFIELD $PROT_DOC_INTEG_IN_1 </w:instrText>
+      </w:r>
+      <w:r>
+        <w:rPr>
+          <w:lang w:val="it-IT" w:eastAsia="zh-CN" w:bidi="hi-IN"/>
+        </w:rPr>
+        <w:fldChar w:fldCharType="separate"/>
+      </w:r>
+      <w:r>
+        <w:rPr>
+          <w:lang w:val="it-IT" w:eastAsia="zh-CN" w:bidi="hi-IN"/>
+        </w:rPr>
+        <w:t>&lt;$PROT_DOC_INTEG_IN_1&gt;</w:t>
+      </w:r>
+      <w:r>
+        <w:rPr>
+          <w:lang w:val="it-IT" w:eastAsia="zh-CN" w:bidi="hi-IN"/>
+        </w:rPr>
+        <w:fldChar w:fldCharType="end"/>
+      </w:r>
+      <w:r>
+        <w:rPr>
+          <w:lang w:val="it-IT" w:eastAsia="zh-CN" w:bidi="hi-IN"/>
+        </w:rPr>
+        <w:t xml:space="preserve"> del </w:t>
+      </w:r>
+      <w:r>
+        <w:rPr>
+          <w:lang w:val="it-IT" w:eastAsia="zh-CN" w:bidi="hi-IN"/>
+        </w:rPr>
+        <w:fldChar w:fldCharType="begin"/>
+      </w:r>
+      <w:r>
+        <w:rPr>
+          <w:lang w:val="it-IT" w:eastAsia="zh-CN" w:bidi="hi-IN"/>
+        </w:rPr>
+        <w:instrText> MERGEFIELD $DATA_PROT_DOC_INTEG_IN_1 </w:instrText>
+      </w:r>
+      <w:r>
+        <w:rPr>
+          <w:lang w:val="it-IT" w:eastAsia="zh-CN" w:bidi="hi-IN"/>
+        </w:rPr>
+        <w:fldChar w:fldCharType="separate"/>
+      </w:r>
+      <w:r>
+        <w:rPr>
+          <w:lang w:val="it-IT" w:eastAsia="zh-CN" w:bidi="hi-IN"/>
+        </w:rPr>
+        <w:t>&lt;$DATA_PROT_DOC_INTEG_IN_1&gt;</w:t>
+      </w:r>
+      <w:r>
+        <w:rPr>
+          <w:lang w:val="it-IT" w:eastAsia="zh-CN" w:bidi="hi-IN"/>
+        </w:rPr>
+        <w:fldChar w:fldCharType="end"/>
+      </w:r>
+      <w:r>
+        <w:rPr>
+          <w:lang w:val="it-IT" w:eastAsia="zh-CN" w:bidi="hi-IN"/>
+        </w:rPr>
+        <w:t xml:space="preserve">), questo Comando comunica di aver già espresso l’allegato </w:t>
+      </w:r>
+      <w:r>
+        <w:rPr>
+          <w:b/>
+          <w:bCs/>
+          <w:lang w:val="it-IT" w:eastAsia="zh-CN" w:bidi="hi-IN"/>
+        </w:rPr>
+        <w:t>parere favorevole</w:t>
+      </w:r>
+      <w:r>
+        <w:rPr>
+          <w:lang w:val="it-IT" w:eastAsia="zh-CN" w:bidi="hi-IN"/>
+        </w:rPr>
+        <w:t xml:space="preserve"> di cui al DPR 151/11, che rimane valido se n</w:t>
+      </w:r>
+      <w:r>
+        <w:rPr>
+          <w:rFonts w:eastAsia="Noto Serif CJK SC" w:cs="Lohit Devanagari"/>
+          <w:kern w:val="2"/>
+          <w:sz w:val="24"/>
+          <w:szCs w:val="24"/>
+          <w:lang w:val="it-IT" w:eastAsia="zh-CN" w:bidi="hi-IN"/>
+        </w:rPr>
+        <w:t>on sono state apportate modifiche sostanziali al progetto comportanti aggravio di rischio.</w:t>
       </w:r>
     </w:p>
     <w:p>
@@ -959,727 +1061,13 @@
       </w:pPr>
       <w:r>
         <w:rPr>
-          <w:rStyle w:val="DamodificareEG"/>
-          <w:rFonts w:eastAsia="Noto Serif CJK SC" w:cs="Lohit Devanagari"/>
-          <w:color w:val="0000FF"/>
-          <w:kern w:val="2"/>
-          <w:sz w:val="24"/>
-          <w:szCs w:val="24"/>
-          <w:lang w:val="it-IT" w:eastAsia="zh-CN" w:bidi="hi-IN"/>
-        </w:rPr>
-        <w:t>valutata la documentazione inviata ed eventuali successive integrazioni (prot. </w:t>
-      </w:r>
-      <w:r>
-        <w:rPr>
-          <w:rStyle w:val="DamodificareEG"/>
-          <w:rFonts w:eastAsia="Noto Serif CJK SC" w:cs="Lohit Devanagari"/>
-          <w:color w:val="0000FF"/>
-          <w:kern w:val="2"/>
-          <w:sz w:val="24"/>
-          <w:szCs w:val="24"/>
-          <w:lang w:val="it-IT" w:eastAsia="zh-CN" w:bidi="hi-IN"/>
-        </w:rPr>
-        <w:fldChar w:fldCharType="begin"/>
-      </w:r>
-      <w:r>
-        <w:rPr>
-          <w:rStyle w:val="DamodificareEG"/>
-          <w:sz w:val="24"/>
-          <w:kern w:val="2"/>
-          <w:szCs w:val="24"/>
-          <w:rFonts w:eastAsia="Noto Serif CJK SC" w:cs="Lohit Devanagari"/>
-          <w:color w:val="0000FF"/>
-          <w:lang w:val="it-IT" w:eastAsia="zh-CN" w:bidi="hi-IN"/>
-        </w:rPr>
-        <w:instrText> MERGEFIELD $PROT_DOC_INTEG_IN_1 </w:instrText>
-      </w:r>
-      <w:r>
-        <w:rPr>
-          <w:rStyle w:val="DamodificareEG"/>
-          <w:sz w:val="24"/>
-          <w:kern w:val="2"/>
-          <w:szCs w:val="24"/>
-          <w:rFonts w:eastAsia="Noto Serif CJK SC" w:cs="Lohit Devanagari"/>
-          <w:color w:val="0000FF"/>
-          <w:lang w:val="it-IT" w:eastAsia="zh-CN" w:bidi="hi-IN"/>
-        </w:rPr>
-        <w:fldChar w:fldCharType="separate"/>
-      </w:r>
-      <w:r>
-        <w:rPr>
-          <w:rStyle w:val="DamodificareEG"/>
-          <w:sz w:val="24"/>
-          <w:kern w:val="2"/>
-          <w:szCs w:val="24"/>
-          <w:rFonts w:eastAsia="Noto Serif CJK SC" w:cs="Lohit Devanagari"/>
-          <w:color w:val="0000FF"/>
-          <w:lang w:val="it-IT" w:eastAsia="zh-CN" w:bidi="hi-IN"/>
-        </w:rPr>
-        <w:t>&lt;$PROT_DOC_INTEG_IN_1&gt;</w:t>
-      </w:r>
-      <w:r>
-        <w:rPr>
-          <w:rStyle w:val="DamodificareEG"/>
-          <w:sz w:val="24"/>
-          <w:kern w:val="2"/>
-          <w:szCs w:val="24"/>
-          <w:rFonts w:eastAsia="Noto Serif CJK SC" w:cs="Lohit Devanagari"/>
-          <w:color w:val="0000FF"/>
-          <w:lang w:val="it-IT" w:eastAsia="zh-CN" w:bidi="hi-IN"/>
-        </w:rPr>
-        <w:fldChar w:fldCharType="end"/>
-      </w:r>
-      <w:r>
-        <w:rPr>
-          <w:rStyle w:val="DamodificareEG"/>
-          <w:rFonts w:eastAsia="Noto Serif CJK SC" w:cs="Lohit Devanagari"/>
-          <w:color w:val="0000FF"/>
-          <w:kern w:val="2"/>
-          <w:sz w:val="24"/>
-          <w:szCs w:val="24"/>
-          <w:lang w:val="it-IT" w:eastAsia="zh-CN" w:bidi="hi-IN"/>
-        </w:rPr>
-        <w:t xml:space="preserve"> del </w:t>
-      </w:r>
-      <w:r>
-        <w:rPr>
-          <w:rStyle w:val="DamodificareEG"/>
-          <w:rFonts w:eastAsia="Noto Serif CJK SC" w:cs="Lohit Devanagari"/>
-          <w:color w:val="0000FF"/>
-          <w:kern w:val="2"/>
-          <w:sz w:val="24"/>
-          <w:szCs w:val="24"/>
-          <w:lang w:val="it-IT" w:eastAsia="zh-CN" w:bidi="hi-IN"/>
-        </w:rPr>
-        <w:fldChar w:fldCharType="begin"/>
-      </w:r>
-      <w:r>
-        <w:rPr>
-          <w:rStyle w:val="DamodificareEG"/>
-          <w:sz w:val="24"/>
-          <w:kern w:val="2"/>
-          <w:szCs w:val="24"/>
-          <w:rFonts w:eastAsia="Noto Serif CJK SC" w:cs="Lohit Devanagari"/>
-          <w:color w:val="0000FF"/>
-          <w:lang w:val="it-IT" w:eastAsia="zh-CN" w:bidi="hi-IN"/>
-        </w:rPr>
-        <w:instrText> MERGEFIELD $DATA_PROT_DOC_INTEG_IN_1 </w:instrText>
-      </w:r>
-      <w:r>
-        <w:rPr>
-          <w:rStyle w:val="DamodificareEG"/>
-          <w:sz w:val="24"/>
-          <w:kern w:val="2"/>
-          <w:szCs w:val="24"/>
-          <w:rFonts w:eastAsia="Noto Serif CJK SC" w:cs="Lohit Devanagari"/>
-          <w:color w:val="0000FF"/>
-          <w:lang w:val="it-IT" w:eastAsia="zh-CN" w:bidi="hi-IN"/>
-        </w:rPr>
-        <w:fldChar w:fldCharType="separate"/>
-      </w:r>
-      <w:r>
-        <w:rPr>
-          <w:rStyle w:val="DamodificareEG"/>
-          <w:sz w:val="24"/>
-          <w:kern w:val="2"/>
-          <w:szCs w:val="24"/>
-          <w:rFonts w:eastAsia="Noto Serif CJK SC" w:cs="Lohit Devanagari"/>
-          <w:color w:val="0000FF"/>
-          <w:lang w:val="it-IT" w:eastAsia="zh-CN" w:bidi="hi-IN"/>
-        </w:rPr>
-        <w:t>&lt;$DATA_PROT_DOC_INTEG_IN_1&gt;</w:t>
-      </w:r>
-      <w:r>
-        <w:rPr>
-          <w:rStyle w:val="DamodificareEG"/>
-          <w:sz w:val="24"/>
-          <w:kern w:val="2"/>
-          <w:szCs w:val="24"/>
-          <w:rFonts w:eastAsia="Noto Serif CJK SC" w:cs="Lohit Devanagari"/>
-          <w:color w:val="0000FF"/>
-          <w:lang w:val="it-IT" w:eastAsia="zh-CN" w:bidi="hi-IN"/>
-        </w:rPr>
-        <w:fldChar w:fldCharType="end"/>
-      </w:r>
-      <w:r>
-        <w:rPr>
-          <w:rStyle w:val="DamodificareEG"/>
-          <w:rFonts w:eastAsia="Noto Serif CJK SC" w:cs="Lohit Devanagari"/>
-          <w:color w:val="0000FF"/>
-          <w:kern w:val="2"/>
-          <w:sz w:val="24"/>
-          <w:szCs w:val="24"/>
-          <w:lang w:val="it-IT" w:eastAsia="zh-CN" w:bidi="hi-IN"/>
-        </w:rPr>
-        <w:t xml:space="preserve">), </w:t>
-      </w:r>
-      <w:r>
-        <w:rPr>
-          <w:rStyle w:val="DamodificareEG"/>
-          <w:lang w:val="it-IT"/>
-        </w:rPr>
-        <w:t xml:space="preserve">questo Comando comunica di aver già espresso </w:t>
-      </w:r>
-      <w:r>
-        <w:rPr>
-          <w:rStyle w:val="DamodificareEG"/>
-          <w:rFonts w:eastAsia="Noto Serif CJK SC" w:cs="Lohit Devanagari"/>
-          <w:color w:val="0000FF"/>
-          <w:kern w:val="2"/>
-          <w:sz w:val="24"/>
-          <w:szCs w:val="24"/>
-          <w:lang w:val="it-IT" w:eastAsia="zh-CN" w:bidi="hi-IN"/>
-        </w:rPr>
-        <w:t>l’allegato</w:t>
-      </w:r>
-      <w:r>
-        <w:rPr>
-          <w:rStyle w:val="DamodificareEG"/>
-          <w:lang w:val="it-IT"/>
-        </w:rPr>
-        <w:t xml:space="preserve"> </w:t>
-      </w:r>
-      <w:r>
-        <w:rPr>
-          <w:rStyle w:val="DamodificareEG"/>
-          <w:b/>
-          <w:bCs/>
-          <w:lang w:val="it-IT"/>
-        </w:rPr>
-        <w:t>parere favorevole</w:t>
-      </w:r>
-      <w:r>
-        <w:rPr>
-          <w:rStyle w:val="DamodificareEG"/>
-          <w:lang w:val="it-IT"/>
-        </w:rPr>
-        <w:t xml:space="preserve"> </w:t>
-      </w:r>
-      <w:r>
-        <w:rPr>
-          <w:rStyle w:val="DamodificareEG"/>
           <w:rFonts w:eastAsia="Noto Serif CJK SC" w:cs="Lohit Devanagari"/>
           <w:kern w:val="2"/>
           <w:sz w:val="24"/>
           <w:szCs w:val="24"/>
           <w:lang w:val="it-IT" w:eastAsia="zh-CN" w:bidi="hi-IN"/>
         </w:rPr>
-        <w:t>di cui al</w:t>
-      </w:r>
-      <w:r>
-        <w:rPr>
-          <w:rStyle w:val="DamodificareEG"/>
-          <w:lang w:val="it-IT"/>
-        </w:rPr>
-        <w:t xml:space="preserve"> DPR 151/11, che rimane valido se non sono state apportate modifiche sostanziali al progetto comportanti aggravio di rischio</w:t>
-      </w:r>
-      <w:r>
-        <w:rPr>
-          <w:rStyle w:val="DamodificareEG"/>
-          <w:rFonts w:eastAsia="Noto Serif CJK SC" w:cs="Lohit Devanagari"/>
-          <w:kern w:val="2"/>
-          <w:sz w:val="24"/>
-          <w:szCs w:val="24"/>
-          <w:lang w:val="it-IT" w:eastAsia="zh-CN" w:bidi="hi-IN"/>
-        </w:rPr>
-        <w:t>.</w:t>
-      </w:r>
-    </w:p>
-    <w:p>
-      <w:pPr>
-        <w:pStyle w:val="Corpodeltesto"/>
-        <w:rPr/>
-      </w:pPr>
-      <w:r>
-        <w:rPr>
-          <w:rStyle w:val="DamodificareEG"/>
-          <w:rFonts w:eastAsia="Noto Serif CJK SC" w:cs="Lohit Devanagari"/>
-          <w:kern w:val="2"/>
-          <w:sz w:val="24"/>
-          <w:szCs w:val="24"/>
-          <w:lang w:val="it-IT" w:eastAsia="zh-CN" w:bidi="hi-IN"/>
-        </w:rPr>
         <w:t>Si comunica altresì l’impossibilità a partecipare alla convocazione del responsabile dell’istruttoria tecnica.</w:t>
-      </w:r>
-    </w:p>
-    <w:p>
-      <w:pPr>
-        <w:pStyle w:val="Corpodeltesto"/>
-        <w:rPr>
-          <w:rStyle w:val="DamodificareEG"/>
-          <w:rFonts w:ascii="Liberation Serif" w:hAnsi="Liberation Serif" w:eastAsia="Noto Serif CJK SC" w:cs="Lohit Devanagari"/>
-          <w:kern w:val="2"/>
-          <w:sz w:val="24"/>
-          <w:szCs w:val="24"/>
-          <w:lang w:val="it-IT" w:eastAsia="zh-CN" w:bidi="hi-IN"/>
-        </w:rPr>
-      </w:pPr>
-      <w:r>
-        <w:rPr>
-          <w:rFonts w:eastAsia="Noto Serif CJK SC" w:cs="Lohit Devanagari"/>
-          <w:kern w:val="2"/>
-          <w:sz w:val="24"/>
-          <w:szCs w:val="24"/>
-          <w:lang w:val="it-IT" w:eastAsia="zh-CN" w:bidi="hi-IN"/>
-        </w:rPr>
-      </w:r>
-    </w:p>
-    <w:p>
-      <w:pPr>
-        <w:pStyle w:val="Corpodeltesto"/>
-        <w:rPr/>
-      </w:pPr>
-      <w:r>
-        <w:rPr>
-          <w:rStyle w:val="DamodificareEG"/>
-          <w:lang w:val="it-IT"/>
-        </w:rPr>
-        <w:t>[parere]</w:t>
-      </w:r>
-    </w:p>
-    <w:p>
-      <w:pPr>
-        <w:pStyle w:val="Corpodeltesto"/>
-        <w:rPr/>
-      </w:pPr>
-      <w:r>
-        <w:rPr>
-          <w:rStyle w:val="DamodificareEG"/>
-          <w:rFonts w:eastAsia="Noto Serif CJK SC" w:cs="Lohit Devanagari"/>
-          <w:color w:val="0000FF"/>
-          <w:kern w:val="2"/>
-          <w:sz w:val="24"/>
-          <w:szCs w:val="24"/>
-          <w:lang w:val="it-IT" w:eastAsia="zh-CN" w:bidi="hi-IN"/>
-        </w:rPr>
-        <w:t>valutata la documentazione inviata ed eventuali successive integrazioni (prot. </w:t>
-      </w:r>
-      <w:r>
-        <w:rPr>
-          <w:rStyle w:val="DamodificareEG"/>
-          <w:rFonts w:eastAsia="Noto Serif CJK SC" w:cs="Lohit Devanagari"/>
-          <w:color w:val="0000FF"/>
-          <w:kern w:val="2"/>
-          <w:sz w:val="24"/>
-          <w:szCs w:val="24"/>
-          <w:lang w:val="it-IT" w:eastAsia="zh-CN" w:bidi="hi-IN"/>
-        </w:rPr>
-        <w:fldChar w:fldCharType="begin"/>
-      </w:r>
-      <w:r>
-        <w:rPr>
-          <w:rStyle w:val="DamodificareEG"/>
-          <w:sz w:val="24"/>
-          <w:kern w:val="2"/>
-          <w:szCs w:val="24"/>
-          <w:rFonts w:eastAsia="Noto Serif CJK SC" w:cs="Lohit Devanagari"/>
-          <w:color w:val="0000FF"/>
-          <w:lang w:val="it-IT" w:eastAsia="zh-CN" w:bidi="hi-IN"/>
-        </w:rPr>
-        <w:instrText> MERGEFIELD $PROT_DOC_INTEG_IN_1 </w:instrText>
-      </w:r>
-      <w:r>
-        <w:rPr>
-          <w:rStyle w:val="DamodificareEG"/>
-          <w:sz w:val="24"/>
-          <w:kern w:val="2"/>
-          <w:szCs w:val="24"/>
-          <w:rFonts w:eastAsia="Noto Serif CJK SC" w:cs="Lohit Devanagari"/>
-          <w:color w:val="0000FF"/>
-          <w:lang w:val="it-IT" w:eastAsia="zh-CN" w:bidi="hi-IN"/>
-        </w:rPr>
-        <w:fldChar w:fldCharType="separate"/>
-      </w:r>
-      <w:r>
-        <w:rPr>
-          <w:rStyle w:val="DamodificareEG"/>
-          <w:sz w:val="24"/>
-          <w:kern w:val="2"/>
-          <w:szCs w:val="24"/>
-          <w:rFonts w:eastAsia="Noto Serif CJK SC" w:cs="Lohit Devanagari"/>
-          <w:color w:val="0000FF"/>
-          <w:lang w:val="it-IT" w:eastAsia="zh-CN" w:bidi="hi-IN"/>
-        </w:rPr>
-        <w:t>&lt;$PROT_DOC_INTEG_IN_1&gt;</w:t>
-      </w:r>
-      <w:r>
-        <w:rPr>
-          <w:rStyle w:val="DamodificareEG"/>
-          <w:sz w:val="24"/>
-          <w:kern w:val="2"/>
-          <w:szCs w:val="24"/>
-          <w:rFonts w:eastAsia="Noto Serif CJK SC" w:cs="Lohit Devanagari"/>
-          <w:color w:val="0000FF"/>
-          <w:lang w:val="it-IT" w:eastAsia="zh-CN" w:bidi="hi-IN"/>
-        </w:rPr>
-        <w:fldChar w:fldCharType="end"/>
-      </w:r>
-      <w:r>
-        <w:rPr>
-          <w:rStyle w:val="DamodificareEG"/>
-          <w:rFonts w:eastAsia="Noto Serif CJK SC" w:cs="Lohit Devanagari"/>
-          <w:color w:val="0000FF"/>
-          <w:kern w:val="2"/>
-          <w:sz w:val="24"/>
-          <w:szCs w:val="24"/>
-          <w:lang w:val="it-IT" w:eastAsia="zh-CN" w:bidi="hi-IN"/>
-        </w:rPr>
-        <w:t xml:space="preserve"> del </w:t>
-      </w:r>
-      <w:r>
-        <w:rPr>
-          <w:rStyle w:val="DamodificareEG"/>
-          <w:rFonts w:eastAsia="Noto Serif CJK SC" w:cs="Lohit Devanagari"/>
-          <w:color w:val="0000FF"/>
-          <w:kern w:val="2"/>
-          <w:sz w:val="24"/>
-          <w:szCs w:val="24"/>
-          <w:lang w:val="it-IT" w:eastAsia="zh-CN" w:bidi="hi-IN"/>
-        </w:rPr>
-        <w:fldChar w:fldCharType="begin"/>
-      </w:r>
-      <w:r>
-        <w:rPr>
-          <w:rStyle w:val="DamodificareEG"/>
-          <w:sz w:val="24"/>
-          <w:kern w:val="2"/>
-          <w:szCs w:val="24"/>
-          <w:rFonts w:eastAsia="Noto Serif CJK SC" w:cs="Lohit Devanagari"/>
-          <w:color w:val="0000FF"/>
-          <w:lang w:val="it-IT" w:eastAsia="zh-CN" w:bidi="hi-IN"/>
-        </w:rPr>
-        <w:instrText> MERGEFIELD $DATA_PROT_DOC_INTEG_IN_1 </w:instrText>
-      </w:r>
-      <w:r>
-        <w:rPr>
-          <w:rStyle w:val="DamodificareEG"/>
-          <w:sz w:val="24"/>
-          <w:kern w:val="2"/>
-          <w:szCs w:val="24"/>
-          <w:rFonts w:eastAsia="Noto Serif CJK SC" w:cs="Lohit Devanagari"/>
-          <w:color w:val="0000FF"/>
-          <w:lang w:val="it-IT" w:eastAsia="zh-CN" w:bidi="hi-IN"/>
-        </w:rPr>
-        <w:fldChar w:fldCharType="separate"/>
-      </w:r>
-      <w:r>
-        <w:rPr>
-          <w:rStyle w:val="DamodificareEG"/>
-          <w:sz w:val="24"/>
-          <w:kern w:val="2"/>
-          <w:szCs w:val="24"/>
-          <w:rFonts w:eastAsia="Noto Serif CJK SC" w:cs="Lohit Devanagari"/>
-          <w:color w:val="0000FF"/>
-          <w:lang w:val="it-IT" w:eastAsia="zh-CN" w:bidi="hi-IN"/>
-        </w:rPr>
-        <w:t>&lt;$DATA_PROT_DOC_INTEG_IN_1&gt;</w:t>
-      </w:r>
-      <w:r>
-        <w:rPr>
-          <w:rStyle w:val="DamodificareEG"/>
-          <w:sz w:val="24"/>
-          <w:kern w:val="2"/>
-          <w:szCs w:val="24"/>
-          <w:rFonts w:eastAsia="Noto Serif CJK SC" w:cs="Lohit Devanagari"/>
-          <w:color w:val="0000FF"/>
-          <w:lang w:val="it-IT" w:eastAsia="zh-CN" w:bidi="hi-IN"/>
-        </w:rPr>
-        <w:fldChar w:fldCharType="end"/>
-      </w:r>
-      <w:r>
-        <w:rPr>
-          <w:rStyle w:val="DamodificareEG"/>
-          <w:rFonts w:eastAsia="Noto Serif CJK SC" w:cs="Lohit Devanagari"/>
-          <w:color w:val="0000FF"/>
-          <w:kern w:val="2"/>
-          <w:sz w:val="24"/>
-          <w:szCs w:val="24"/>
-          <w:lang w:val="it-IT" w:eastAsia="zh-CN" w:bidi="hi-IN"/>
-        </w:rPr>
-        <w:t xml:space="preserve">), </w:t>
-      </w:r>
-      <w:r>
-        <w:rPr>
-          <w:rStyle w:val="DamodificareEG"/>
-          <w:lang w:val="it-IT"/>
-        </w:rPr>
-        <w:t xml:space="preserve">questo Comando esprime </w:t>
-      </w:r>
-      <w:r>
-        <w:rPr>
-          <w:rStyle w:val="DamodificareEG"/>
-          <w:b/>
-          <w:bCs/>
-          <w:lang w:val="it-IT"/>
-        </w:rPr>
-        <w:t>parere favorevole</w:t>
-      </w:r>
-      <w:r>
-        <w:rPr>
-          <w:rStyle w:val="DamodificareEG"/>
-          <w:lang w:val="it-IT"/>
-        </w:rPr>
-        <w:t xml:space="preserve"> </w:t>
-      </w:r>
-      <w:r>
-        <w:rPr>
-          <w:rStyle w:val="DamodificareEG"/>
-          <w:rFonts w:eastAsia="Noto Serif CJK SC" w:cs="Lohit Devanagari"/>
-          <w:kern w:val="2"/>
-          <w:sz w:val="24"/>
-          <w:szCs w:val="24"/>
-          <w:lang w:val="it-IT" w:eastAsia="zh-CN" w:bidi="hi-IN"/>
-        </w:rPr>
-        <w:t>di cui al</w:t>
-      </w:r>
-      <w:r>
-        <w:rPr>
-          <w:rStyle w:val="DamodificareEG"/>
-          <w:lang w:val="it-IT"/>
-        </w:rPr>
-        <w:t xml:space="preserve"> DPR 151/11 </w:t>
-      </w:r>
-      <w:r>
-        <w:rPr>
-          <w:rStyle w:val="DamodificareEG"/>
-          <w:rFonts w:eastAsia="Noto Serif CJK SC" w:cs="Lohit Devanagari"/>
-          <w:kern w:val="2"/>
-          <w:sz w:val="24"/>
-          <w:szCs w:val="24"/>
-          <w:lang w:val="it-IT" w:eastAsia="zh-CN" w:bidi="hi-IN"/>
-        </w:rPr>
-        <w:t>con le</w:t>
-      </w:r>
-      <w:r>
-        <w:rPr>
-          <w:rStyle w:val="DamodificareEG"/>
-          <w:lang w:val="it-IT"/>
-        </w:rPr>
-        <w:t xml:space="preserve"> seguenti </w:t>
-      </w:r>
-      <w:r>
-        <w:rPr>
-          <w:rStyle w:val="DamodificareEG"/>
-          <w:rFonts w:eastAsia="Noto Serif CJK SC" w:cs="Lohit Devanagari"/>
-          <w:kern w:val="2"/>
-          <w:sz w:val="24"/>
-          <w:szCs w:val="24"/>
-          <w:lang w:val="it-IT" w:eastAsia="zh-CN" w:bidi="hi-IN"/>
-        </w:rPr>
-        <w:t>prescrizioni</w:t>
-      </w:r>
-      <w:r>
-        <w:rPr>
-          <w:rStyle w:val="DamodificareEG"/>
-          <w:lang w:val="it-IT"/>
-        </w:rPr>
-        <w:t>:</w:t>
-      </w:r>
-    </w:p>
-    <w:tbl>
-      <w:tblPr>
-        <w:tblW w:w="9638" w:type="dxa"/>
-        <w:jc w:val="left"/>
-        <w:tblInd w:w="-5" w:type="dxa"/>
-        <w:tblLayout w:type="fixed"/>
-        <w:tblCellMar>
-          <w:top w:w="57" w:type="dxa"/>
-          <w:left w:w="57" w:type="dxa"/>
-          <w:bottom w:w="57" w:type="dxa"/>
-          <w:right w:w="57" w:type="dxa"/>
-        </w:tblCellMar>
-      </w:tblPr>
-      <w:tblGrid>
-        <w:gridCol w:w="1701"/>
-        <w:gridCol w:w="7936"/>
-      </w:tblGrid>
-      <w:tr>
-        <w:trPr/>
-        <w:tc>
-          <w:tcPr>
-            <w:tcW w:w="1701" w:type="dxa"/>
-            <w:tcBorders>
-              <w:top w:val="single" w:sz="4" w:space="0" w:color="000000"/>
-              <w:left w:val="single" w:sz="4" w:space="0" w:color="000000"/>
-              <w:bottom w:val="single" w:sz="4" w:space="0" w:color="000000"/>
-            </w:tcBorders>
-          </w:tcPr>
-          <w:p>
-            <w:pPr>
-              <w:pStyle w:val="Contenutotabella"/>
-              <w:widowControl w:val="false"/>
-              <w:rPr>
-                <w:rStyle w:val="DamodificareEG"/>
-              </w:rPr>
-            </w:pPr>
-            <w:r>
-              <w:rPr/>
-            </w:r>
-          </w:p>
-        </w:tc>
-        <w:tc>
-          <w:tcPr>
-            <w:tcW w:w="7936" w:type="dxa"/>
-            <w:tcBorders>
-              <w:top w:val="single" w:sz="4" w:space="0" w:color="000000"/>
-              <w:left w:val="single" w:sz="4" w:space="0" w:color="000000"/>
-              <w:bottom w:val="single" w:sz="4" w:space="0" w:color="000000"/>
-              <w:right w:val="single" w:sz="4" w:space="0" w:color="000000"/>
-            </w:tcBorders>
-          </w:tcPr>
-          <w:p>
-            <w:pPr>
-              <w:pStyle w:val="Contenutotabella"/>
-              <w:widowControl w:val="false"/>
-              <w:rPr/>
-            </w:pPr>
-            <w:r>
-              <w:rPr>
-                <w:rStyle w:val="DamodificareEG"/>
-              </w:rPr>
-              <w:t>Siano fatti salvi i diritti di terzi</w:t>
-            </w:r>
-          </w:p>
-        </w:tc>
-      </w:tr>
-      <w:tr>
-        <w:trPr/>
-        <w:tc>
-          <w:tcPr>
-            <w:tcW w:w="1701" w:type="dxa"/>
-            <w:tcBorders>
-              <w:left w:val="single" w:sz="4" w:space="0" w:color="000000"/>
-              <w:bottom w:val="single" w:sz="4" w:space="0" w:color="000000"/>
-            </w:tcBorders>
-          </w:tcPr>
-          <w:p>
-            <w:pPr>
-              <w:pStyle w:val="Contenutotabella"/>
-              <w:widowControl w:val="false"/>
-              <w:rPr/>
-            </w:pPr>
-            <w:r>
-              <w:rPr>
-                <w:rStyle w:val="DamodificareEG"/>
-              </w:rPr>
-              <w:fldChar w:fldCharType="begin"/>
-            </w:r>
-            <w:r>
-              <w:rPr>
-                <w:rStyle w:val="DamodificareEG"/>
-              </w:rPr>
-              <w:instrText> MERGEFIELD $ELENCO_PRESCRIZIONI.Codice </w:instrText>
-            </w:r>
-            <w:r>
-              <w:rPr>
-                <w:rStyle w:val="DamodificareEG"/>
-              </w:rPr>
-              <w:fldChar w:fldCharType="separate"/>
-            </w:r>
-            <w:r>
-              <w:rPr>
-                <w:rStyle w:val="DamodificareEG"/>
-              </w:rPr>
-              <w:t>&lt;$ELENCO_PRESCRIZIONI.Codice&gt;</w:t>
-            </w:r>
-            <w:r>
-              <w:rPr>
-                <w:rStyle w:val="DamodificareEG"/>
-              </w:rPr>
-              <w:fldChar w:fldCharType="end"/>
-            </w:r>
-          </w:p>
-        </w:tc>
-        <w:tc>
-          <w:tcPr>
-            <w:tcW w:w="7936" w:type="dxa"/>
-            <w:tcBorders>
-              <w:left w:val="single" w:sz="4" w:space="0" w:color="000000"/>
-              <w:bottom w:val="single" w:sz="4" w:space="0" w:color="000000"/>
-              <w:right w:val="single" w:sz="4" w:space="0" w:color="000000"/>
-            </w:tcBorders>
-          </w:tcPr>
-          <w:p>
-            <w:pPr>
-              <w:pStyle w:val="Contenutotabella"/>
-              <w:widowControl w:val="false"/>
-              <w:rPr/>
-            </w:pPr>
-            <w:r>
-              <w:rPr>
-                <w:rStyle w:val="DamodificareEG"/>
-              </w:rPr>
-              <w:fldChar w:fldCharType="begin"/>
-            </w:r>
-            <w:r>
-              <w:rPr>
-                <w:rStyle w:val="DamodificareEG"/>
-              </w:rPr>
-              <w:instrText> MERGEFIELD $ELENCO_PRESCRIZIONI.Descrizione </w:instrText>
-            </w:r>
-            <w:r>
-              <w:rPr>
-                <w:rStyle w:val="DamodificareEG"/>
-              </w:rPr>
-              <w:fldChar w:fldCharType="separate"/>
-            </w:r>
-            <w:r>
-              <w:rPr>
-                <w:rStyle w:val="DamodificareEG"/>
-              </w:rPr>
-              <w:t>&lt;$ELENCO_PRESCRIZIONI.Descrizione&gt;</w:t>
-            </w:r>
-            <w:r>
-              <w:rPr>
-                <w:rStyle w:val="DamodificareEG"/>
-              </w:rPr>
-              <w:fldChar w:fldCharType="end"/>
-            </w:r>
-          </w:p>
-        </w:tc>
-      </w:tr>
-    </w:tbl>
-    <w:p>
-      <w:pPr>
-        <w:pStyle w:val="Corpodeltesto"/>
-        <w:rPr>
-          <w:rStyle w:val="DamodificareEG"/>
-        </w:rPr>
-      </w:pPr>
-      <w:r>
-        <w:rPr/>
-      </w:r>
-    </w:p>
-    <w:p>
-      <w:pPr>
-        <w:pStyle w:val="Corpodeltesto"/>
-        <w:rPr>
-          <w:rStyle w:val="DamodificareEG"/>
-        </w:rPr>
-      </w:pPr>
-      <w:r>
-        <w:rPr>
-          <w:rStyle w:val="DamodificareEG"/>
-          <w:rFonts w:eastAsia="Noto Serif CJK SC" w:cs="Lohit Devanagari"/>
-          <w:kern w:val="2"/>
-          <w:sz w:val="24"/>
-          <w:szCs w:val="24"/>
-          <w:lang w:val="it-IT" w:eastAsia="zh-CN" w:bidi="hi-IN"/>
-        </w:rPr>
-        <w:t>Si comunica altresì l’impossibilità a partecipare alla convocazione del responsabile dell’istruttoria tecnica.</w:t>
-      </w:r>
-    </w:p>
-    <w:p>
-      <w:pPr>
-        <w:pStyle w:val="Corpodeltesto"/>
-        <w:rPr>
-          <w:lang w:val="it-IT"/>
-        </w:rPr>
-      </w:pPr>
-      <w:r>
-        <w:rPr>
-          <w:lang w:val="it-IT"/>
-        </w:rPr>
       </w:r>
     </w:p>
     <w:p>
@@ -1766,64 +1154,10 @@
             <w:pPr>
               <w:pStyle w:val="Normal"/>
               <w:widowControl w:val="false"/>
-              <w:jc w:val="center"/>
-              <w:rPr/>
-            </w:pPr>
-            <w:r>
-              <w:rPr/>
-              <w:t>Il responsabile dell’istruttoria tecnica</w:t>
-            </w:r>
-          </w:p>
-          <w:p>
-            <w:pPr>
-              <w:pStyle w:val="Normal"/>
-              <w:widowControl w:val="false"/>
-              <w:jc w:val="center"/>
-              <w:rPr/>
-            </w:pPr>
-            <w:r>
-              <w:rPr/>
-              <w:fldChar w:fldCharType="begin"/>
-            </w:r>
-            <w:r>
-              <w:rPr/>
-              <w:instrText> MERGEFIELD $NOME_ADDETTO </w:instrText>
-            </w:r>
-            <w:r>
-              <w:rPr/>
-              <w:fldChar w:fldCharType="separate"/>
-            </w:r>
-            <w:r>
-              <w:rPr/>
-              <w:t>&lt;$NOME_ADDETTO&gt;</w:t>
-            </w:r>
-            <w:r>
-              <w:rPr/>
-              <w:fldChar w:fldCharType="end"/>
-            </w:r>
-            <w:r>
-              <w:rPr/>
-              <w:t xml:space="preserve"> </w:t>
-            </w:r>
-            <w:r>
-              <w:rPr/>
-              <w:fldChar w:fldCharType="begin"/>
-            </w:r>
-            <w:r>
-              <w:rPr/>
-              <w:instrText> MERGEFIELD $COGNOME_ADDETTO </w:instrText>
-            </w:r>
-            <w:r>
-              <w:rPr/>
-              <w:fldChar w:fldCharType="separate"/>
-            </w:r>
-            <w:r>
-              <w:rPr/>
-              <w:t>&lt;$COGNOME_ADDETTO&gt;</w:t>
-            </w:r>
-            <w:r>
-              <w:rPr/>
-              <w:fldChar w:fldCharType="end"/>
+              <w:rPr/>
+            </w:pPr>
+            <w:r>
+              <w:rPr/>
             </w:r>
           </w:p>
         </w:tc>
@@ -1841,7 +1175,7 @@
             </w:pPr>
             <w:r>
               <w:rPr/>
-              <w:t>Il dirigente</w:t>
+              <w:t>Per il dirigente</w:t>
             </w:r>
           </w:p>
           <w:p>
@@ -1894,6 +1228,22 @@
             <w:r>
               <w:rPr/>
               <w:fldChar w:fldCharType="end"/>
+            </w:r>
+            <w:r>
+              <w:rPr/>
+              <w:t>,</w:t>
+            </w:r>
+          </w:p>
+          <w:p>
+            <w:pPr>
+              <w:pStyle w:val="Normal"/>
+              <w:widowControl w:val="false"/>
+              <w:jc w:val="center"/>
+              <w:rPr/>
+            </w:pPr>
+            <w:r>
+              <w:rPr/>
+              <w:t>l’operatore di prevenzione incendi</w:t>
             </w:r>
           </w:p>
           <w:p>
@@ -1918,7 +1268,7 @@
       </w:pPr>
       <w:r>
         <w:rPr/>
-        <w:t>Allegati: eventuale parere già espresso.</w:t>
+        <w:t>Allegati: parere già espresso.</w:t>
       </w:r>
     </w:p>
     <w:sectPr>
@@ -2044,7 +1394,7 @@
     <w:pPr>
       <w:widowControl/>
       <w:suppressAutoHyphens w:val="true"/>
-      <w:overflowPunct w:val="true"/>
+      <w:overflowPunct w:val="false"/>
       <w:bidi w:val="0"/>
       <w:spacing w:before="0" w:after="0"/>
       <w:jc w:val="left"/>

</xml_diff>